<commit_message>
Fixed indenting in word document.
</commit_message>
<xml_diff>
--- a/report/Cell Simulations with the Marching Cubes Algorithm.docx
+++ b/report/Cell Simulations with the Marching Cubes Algorithm.docx
@@ -9,6 +9,7 @@
           <w:rFonts w:ascii="Arial" w:hAnsi="Arial" w:cs="Arial"/>
         </w:rPr>
       </w:pPr>
+      <w:bookmarkStart w:id="0" w:name="_GoBack"/>
       <w:r>
         <w:rPr>
           <w:rFonts w:ascii="Arial" w:hAnsi="Arial" w:cs="Arial"/>
@@ -2176,7 +2177,7 @@
                   <v:imagedata r:id="rId8" o:title=""/>
                   <w10:wrap type="square" anchorx="margin" anchory="margin"/>
                 </v:shape>
-                <o:OLEObject Type="Embed" ProgID="PBrush" ShapeID="_x0000_s1026" DrawAspect="Content" ObjectID="_1460100244" r:id="rId9"/>
+                <o:OLEObject Type="Embed" ProgID="PBrush" ShapeID="_x0000_s1026" DrawAspect="Content" ObjectID="_1460714254" r:id="rId9"/>
               </w:object>
             </w:r>
           </w:p>
@@ -2279,7 +2280,7 @@
                   <v:imagedata r:id="rId10" o:title=""/>
                   <w10:wrap type="square" anchorx="margin" anchory="margin"/>
                 </v:shape>
-                <o:OLEObject Type="Embed" ProgID="PBrush" ShapeID="_x0000_s1028" DrawAspect="Content" ObjectID="_1460100245" r:id="rId11"/>
+                <o:OLEObject Type="Embed" ProgID="PBrush" ShapeID="_x0000_s1028" DrawAspect="Content" ObjectID="_1460714255" r:id="rId11"/>
               </w:object>
             </w:r>
           </w:p>
@@ -2879,6 +2880,7 @@
     </w:p>
     <w:p>
       <w:pPr>
+        <w:ind w:firstLine="720"/>
         <w:rPr>
           <w:rFonts w:ascii="Arial" w:hAnsi="Arial" w:cs="Arial"/>
         </w:rPr>
@@ -2919,6 +2921,7 @@
     </w:p>
     <w:p>
       <w:pPr>
+        <w:ind w:firstLine="720"/>
         <w:rPr>
           <w:rFonts w:ascii="Arial" w:hAnsi="Arial" w:cs="Arial"/>
         </w:rPr>
@@ -2977,6 +2980,7 @@
     </w:p>
     <w:p>
       <w:pPr>
+        <w:ind w:firstLine="720"/>
         <w:rPr>
           <w:rFonts w:ascii="Arial" w:hAnsi="Arial" w:cs="Arial"/>
         </w:rPr>
@@ -2999,16 +3003,7 @@
             <w:rStyle w:val="Hyperlink"/>
             <w:rFonts w:ascii="Arial" w:hAnsi="Arial" w:cs="Arial"/>
           </w:rPr>
-          <w:t>http://tyleo.github.io/cellzilla/video/video.h</w:t>
-        </w:r>
-        <w:bookmarkStart w:id="0" w:name="_GoBack"/>
-        <w:bookmarkEnd w:id="0"/>
-        <w:r>
-          <w:rPr>
-            <w:rStyle w:val="Hyperlink"/>
-            <w:rFonts w:ascii="Arial" w:hAnsi="Arial" w:cs="Arial"/>
-          </w:rPr>
-          <w:t>tml</w:t>
+          <w:t>http://tyleo.github.io/cellzilla/video/video.html</w:t>
         </w:r>
       </w:hyperlink>
       <w:r>
@@ -3017,6 +3012,7 @@
         </w:rPr>
         <w:t>.</w:t>
       </w:r>
+      <w:bookmarkEnd w:id="0"/>
     </w:p>
     <w:sectPr>
       <w:pgSz w:w="12240" w:h="15840"/>
@@ -3676,6 +3672,7 @@
   <w:style w:type="character" w:default="1" w:styleId="DefaultParagraphFont">
     <w:name w:val="Default Paragraph Font"/>
     <w:uiPriority w:val="1"/>
+    <w:semiHidden/>
     <w:unhideWhenUsed/>
   </w:style>
   <w:style w:type="table" w:default="1" w:styleId="TableNormal">

</xml_diff>